<commit_message>
Updated A little bit
</commit_message>
<xml_diff>
--- a/Documentation/PP.docx
+++ b/Documentation/PP.docx
@@ -56,7 +56,7 @@
           <w:sz w:val="24"/>
           <w:shd w:fill="auto" w:val="clear"/>
         </w:rPr>
-        <w:t xml:space="preserve">5-30-2021 </w:t>
+        <w:t xml:space="preserve">5-31-2021 </w:t>
       </w:r>
       <w:r>
         <w:rPr>
@@ -317,7 +317,6 @@
                 <w:color w:val="auto"/>
                 <w:spacing w:val="0"/>
                 <w:position w:val="0"/>
-                <w:shd w:fill="auto" w:val="clear"/>
               </w:rPr>
             </w:pPr>
             <w:r>
@@ -359,7 +358,6 @@
                 <w:color w:val="auto"/>
                 <w:spacing w:val="0"/>
                 <w:position w:val="0"/>
-                <w:shd w:fill="auto" w:val="clear"/>
               </w:rPr>
             </w:pPr>
             <w:r>
@@ -401,7 +399,6 @@
                 <w:color w:val="auto"/>
                 <w:spacing w:val="0"/>
                 <w:position w:val="0"/>
-                <w:shd w:fill="auto" w:val="clear"/>
               </w:rPr>
             </w:pPr>
             <w:r>
@@ -443,7 +440,6 @@
                 <w:color w:val="auto"/>
                 <w:spacing w:val="0"/>
                 <w:position w:val="0"/>
-                <w:shd w:fill="auto" w:val="clear"/>
               </w:rPr>
             </w:pPr>
             <w:r>
@@ -485,7 +481,6 @@
                 <w:color w:val="auto"/>
                 <w:spacing w:val="0"/>
                 <w:position w:val="0"/>
-                <w:shd w:fill="auto" w:val="clear"/>
               </w:rPr>
             </w:pPr>
             <w:r>
@@ -527,7 +522,6 @@
                 <w:color w:val="auto"/>
                 <w:spacing w:val="0"/>
                 <w:position w:val="0"/>
-                <w:shd w:fill="auto" w:val="clear"/>
               </w:rPr>
             </w:pPr>
             <w:r>
@@ -569,7 +563,6 @@
                 <w:color w:val="auto"/>
                 <w:spacing w:val="0"/>
                 <w:position w:val="0"/>
-                <w:shd w:fill="auto" w:val="clear"/>
               </w:rPr>
             </w:pPr>
             <w:r>
@@ -611,7 +604,6 @@
                 <w:color w:val="auto"/>
                 <w:spacing w:val="0"/>
                 <w:position w:val="0"/>
-                <w:shd w:fill="auto" w:val="clear"/>
               </w:rPr>
             </w:pPr>
             <w:r>
@@ -653,7 +645,6 @@
                 <w:color w:val="auto"/>
                 <w:spacing w:val="0"/>
                 <w:position w:val="0"/>
-                <w:shd w:fill="auto" w:val="clear"/>
               </w:rPr>
             </w:pPr>
             <w:r>
@@ -695,7 +686,6 @@
                 <w:color w:val="auto"/>
                 <w:spacing w:val="0"/>
                 <w:position w:val="0"/>
-                <w:shd w:fill="auto" w:val="clear"/>
               </w:rPr>
             </w:pPr>
             <w:r>
@@ -737,7 +727,6 @@
                 <w:color w:val="auto"/>
                 <w:spacing w:val="0"/>
                 <w:position w:val="0"/>
-                <w:shd w:fill="auto" w:val="clear"/>
               </w:rPr>
             </w:pPr>
             <w:r>
@@ -813,7 +802,6 @@
                 <w:color w:val="auto"/>
                 <w:spacing w:val="0"/>
                 <w:position w:val="0"/>
-                <w:shd w:fill="auto" w:val="clear"/>
               </w:rPr>
             </w:pPr>
             <w:r>
@@ -887,7 +875,6 @@
                 <w:color w:val="auto"/>
                 <w:spacing w:val="0"/>
                 <w:position w:val="0"/>
-                <w:shd w:fill="auto" w:val="clear"/>
               </w:rPr>
             </w:pPr>
             <w:r>
@@ -928,7 +915,6 @@
                 <w:color w:val="auto"/>
                 <w:spacing w:val="0"/>
                 <w:position w:val="0"/>
-                <w:shd w:fill="auto" w:val="clear"/>
               </w:rPr>
             </w:pPr>
             <w:r>
@@ -1017,7 +1003,6 @@
                 <w:color w:val="auto"/>
                 <w:spacing w:val="0"/>
                 <w:position w:val="0"/>
-                <w:shd w:fill="auto" w:val="clear"/>
               </w:rPr>
             </w:pPr>
             <w:r>
@@ -1106,7 +1091,6 @@
                 <w:color w:val="auto"/>
                 <w:spacing w:val="0"/>
                 <w:position w:val="0"/>
-                <w:shd w:fill="auto" w:val="clear"/>
               </w:rPr>
             </w:pPr>
             <w:r>
@@ -1181,7 +1165,6 @@
                 <w:color w:val="auto"/>
                 <w:spacing w:val="0"/>
                 <w:position w:val="0"/>
-                <w:shd w:fill="auto" w:val="clear"/>
               </w:rPr>
             </w:pPr>
             <w:r>
@@ -1271,7 +1254,6 @@
                 <w:color w:val="auto"/>
                 <w:spacing w:val="0"/>
                 <w:position w:val="0"/>
-                <w:shd w:fill="auto" w:val="clear"/>
               </w:rPr>
             </w:pPr>
             <w:r>
@@ -1456,7 +1438,6 @@
                 <w:color w:val="auto"/>
                 <w:spacing w:val="0"/>
                 <w:position w:val="0"/>
-                <w:shd w:fill="auto" w:val="clear"/>
               </w:rPr>
             </w:pPr>
             <w:r>
@@ -1531,7 +1512,6 @@
                 <w:color w:val="auto"/>
                 <w:spacing w:val="0"/>
                 <w:position w:val="0"/>
-                <w:shd w:fill="auto" w:val="clear"/>
               </w:rPr>
             </w:pPr>
             <w:r>
@@ -1718,7 +1698,6 @@
                 <w:color w:val="auto"/>
                 <w:spacing w:val="0"/>
                 <w:position w:val="0"/>
-                <w:shd w:fill="auto" w:val="clear"/>
               </w:rPr>
             </w:pPr>
             <w:r>
@@ -1807,7 +1786,6 @@
                 <w:color w:val="auto"/>
                 <w:spacing w:val="0"/>
                 <w:position w:val="0"/>
-                <w:shd w:fill="auto" w:val="clear"/>
               </w:rPr>
             </w:pPr>
             <w:r>
@@ -1882,7 +1860,6 @@
                 <w:color w:val="auto"/>
                 <w:spacing w:val="0"/>
                 <w:position w:val="0"/>
-                <w:shd w:fill="auto" w:val="clear"/>
               </w:rPr>
             </w:pPr>
             <w:r>
@@ -2030,7 +2007,6 @@
                 <w:color w:val="auto"/>
                 <w:spacing w:val="0"/>
                 <w:position w:val="0"/>
-                <w:shd w:fill="auto" w:val="clear"/>
               </w:rPr>
             </w:pPr>
             <w:r>
@@ -2215,7 +2191,6 @@
                 <w:color w:val="auto"/>
                 <w:spacing w:val="0"/>
                 <w:position w:val="0"/>
-                <w:shd w:fill="auto" w:val="clear"/>
               </w:rPr>
             </w:pPr>
             <w:r>
@@ -2461,7 +2436,6 @@
                 <w:color w:val="auto"/>
                 <w:spacing w:val="0"/>
                 <w:position w:val="0"/>
-                <w:shd w:fill="auto" w:val="clear"/>
               </w:rPr>
             </w:pPr>
             <w:r>
@@ -2974,7 +2948,6 @@
                 <w:color w:val="auto"/>
                 <w:spacing w:val="0"/>
                 <w:position w:val="0"/>
-                <w:shd w:fill="auto" w:val="clear"/>
               </w:rPr>
             </w:pPr>
             <w:r>
@@ -3436,7 +3409,6 @@
                 <w:color w:val="auto"/>
                 <w:spacing w:val="0"/>
                 <w:position w:val="0"/>
-                <w:shd w:fill="auto" w:val="clear"/>
               </w:rPr>
             </w:pPr>
             <w:r>
@@ -3870,7 +3842,6 @@
                 <w:color w:val="auto"/>
                 <w:spacing w:val="0"/>
                 <w:position w:val="0"/>
-                <w:shd w:fill="auto" w:val="clear"/>
               </w:rPr>
             </w:pPr>
             <w:r>
@@ -4332,7 +4303,6 @@
                 <w:color w:val="auto"/>
                 <w:spacing w:val="0"/>
                 <w:position w:val="0"/>
-                <w:shd w:fill="auto" w:val="clear"/>
               </w:rPr>
             </w:pPr>
             <w:r>
@@ -4766,7 +4736,6 @@
                 <w:color w:val="auto"/>
                 <w:spacing w:val="0"/>
                 <w:position w:val="0"/>
-                <w:shd w:fill="auto" w:val="clear"/>
               </w:rPr>
             </w:pPr>
             <w:r>
@@ -5168,7 +5137,6 @@
                 <w:color w:val="auto"/>
                 <w:spacing w:val="0"/>
                 <w:position w:val="0"/>
-                <w:shd w:fill="auto" w:val="clear"/>
               </w:rPr>
             </w:pPr>
             <w:r>
@@ -5210,7 +5178,6 @@
                 <w:color w:val="auto"/>
                 <w:spacing w:val="0"/>
                 <w:position w:val="0"/>
-                <w:shd w:fill="auto" w:val="clear"/>
               </w:rPr>
             </w:pPr>
             <w:r>
@@ -5252,7 +5219,6 @@
                 <w:color w:val="auto"/>
                 <w:spacing w:val="0"/>
                 <w:position w:val="0"/>
-                <w:shd w:fill="auto" w:val="clear"/>
               </w:rPr>
             </w:pPr>
             <w:r>
@@ -5294,7 +5260,6 @@
                 <w:color w:val="auto"/>
                 <w:spacing w:val="0"/>
                 <w:position w:val="0"/>
-                <w:shd w:fill="auto" w:val="clear"/>
               </w:rPr>
             </w:pPr>
             <w:r>
@@ -5336,7 +5301,6 @@
                 <w:color w:val="auto"/>
                 <w:spacing w:val="0"/>
                 <w:position w:val="0"/>
-                <w:shd w:fill="auto" w:val="clear"/>
               </w:rPr>
             </w:pPr>
             <w:r>
@@ -5378,7 +5342,6 @@
                 <w:color w:val="auto"/>
                 <w:spacing w:val="0"/>
                 <w:position w:val="0"/>
-                <w:shd w:fill="auto" w:val="clear"/>
               </w:rPr>
             </w:pPr>
             <w:r>
@@ -5420,7 +5383,6 @@
                 <w:color w:val="auto"/>
                 <w:spacing w:val="0"/>
                 <w:position w:val="0"/>
-                <w:shd w:fill="auto" w:val="clear"/>
               </w:rPr>
             </w:pPr>
             <w:r>
@@ -5463,7 +5425,6 @@
                 <w:color w:val="auto"/>
                 <w:spacing w:val="0"/>
                 <w:position w:val="0"/>
-                <w:shd w:fill="auto" w:val="clear"/>
               </w:rPr>
             </w:pPr>
             <w:r>
@@ -5505,7 +5466,6 @@
                 <w:color w:val="auto"/>
                 <w:spacing w:val="0"/>
                 <w:position w:val="0"/>
-                <w:shd w:fill="auto" w:val="clear"/>
               </w:rPr>
             </w:pPr>
             <w:r>
@@ -5548,7 +5508,6 @@
                 <w:color w:val="auto"/>
                 <w:spacing w:val="0"/>
                 <w:position w:val="0"/>
-                <w:shd w:fill="auto" w:val="clear"/>
               </w:rPr>
             </w:pPr>
             <w:r>
@@ -5590,7 +5549,6 @@
                 <w:color w:val="auto"/>
                 <w:spacing w:val="0"/>
                 <w:position w:val="0"/>
-                <w:shd w:fill="auto" w:val="clear"/>
               </w:rPr>
             </w:pPr>
             <w:r>
@@ -5632,7 +5590,6 @@
                 <w:color w:val="auto"/>
                 <w:spacing w:val="0"/>
                 <w:position w:val="0"/>
-                <w:shd w:fill="auto" w:val="clear"/>
               </w:rPr>
             </w:pPr>
             <w:r>
@@ -5674,7 +5631,6 @@
                 <w:color w:val="auto"/>
                 <w:spacing w:val="0"/>
                 <w:position w:val="0"/>
-                <w:shd w:fill="auto" w:val="clear"/>
               </w:rPr>
             </w:pPr>
             <w:r>
@@ -5722,7 +5678,6 @@
                 <w:color w:val="auto"/>
                 <w:spacing w:val="0"/>
                 <w:position w:val="0"/>
-                <w:shd w:fill="auto" w:val="clear"/>
               </w:rPr>
             </w:pPr>
             <w:r>
@@ -6156,7 +6111,6 @@
                 <w:color w:val="auto"/>
                 <w:spacing w:val="0"/>
                 <w:position w:val="0"/>
-                <w:shd w:fill="auto" w:val="clear"/>
               </w:rPr>
             </w:pPr>
             <w:r>
@@ -6590,7 +6544,6 @@
                 <w:color w:val="auto"/>
                 <w:spacing w:val="0"/>
                 <w:position w:val="0"/>
-                <w:shd w:fill="auto" w:val="clear"/>
               </w:rPr>
             </w:pPr>
             <w:r>
@@ -7024,7 +6977,6 @@
                 <w:color w:val="auto"/>
                 <w:spacing w:val="0"/>
                 <w:position w:val="0"/>
-                <w:shd w:fill="auto" w:val="clear"/>
               </w:rPr>
             </w:pPr>
             <w:r>
@@ -7486,7 +7438,6 @@
                 <w:color w:val="auto"/>
                 <w:spacing w:val="0"/>
                 <w:position w:val="0"/>
-                <w:shd w:fill="auto" w:val="clear"/>
               </w:rPr>
             </w:pPr>
             <w:r>
@@ -7560,7 +7511,6 @@
                 <w:color w:val="auto"/>
                 <w:spacing w:val="0"/>
                 <w:position w:val="0"/>
-                <w:shd w:fill="auto" w:val="clear"/>
               </w:rPr>
             </w:pPr>
             <w:r>
@@ -7602,7 +7552,6 @@
                 <w:color w:val="auto"/>
                 <w:spacing w:val="0"/>
                 <w:position w:val="0"/>
-                <w:shd w:fill="auto" w:val="clear"/>
               </w:rPr>
             </w:pPr>
             <w:r>
@@ -7708,7 +7657,6 @@
                 <w:color w:val="auto"/>
                 <w:spacing w:val="0"/>
                 <w:position w:val="0"/>
-                <w:shd w:fill="auto" w:val="clear"/>
               </w:rPr>
             </w:pPr>
             <w:r>
@@ -7784,7 +7732,6 @@
                 <w:color w:val="auto"/>
                 <w:spacing w:val="0"/>
                 <w:position w:val="0"/>
-                <w:shd w:fill="auto" w:val="clear"/>
               </w:rPr>
             </w:pPr>
             <w:r>
@@ -7826,7 +7773,6 @@
                 <w:color w:val="auto"/>
                 <w:spacing w:val="0"/>
                 <w:position w:val="0"/>
-                <w:shd w:fill="auto" w:val="clear"/>
               </w:rPr>
             </w:pPr>
             <w:r>
@@ -7868,7 +7814,6 @@
                 <w:color w:val="auto"/>
                 <w:spacing w:val="0"/>
                 <w:position w:val="0"/>
-                <w:shd w:fill="auto" w:val="clear"/>
               </w:rPr>
             </w:pPr>
             <w:r>
@@ -7910,7 +7855,6 @@
                 <w:color w:val="auto"/>
                 <w:spacing w:val="0"/>
                 <w:position w:val="0"/>
-                <w:shd w:fill="auto" w:val="clear"/>
               </w:rPr>
             </w:pPr>
             <w:r>
@@ -7952,7 +7896,6 @@
                 <w:color w:val="auto"/>
                 <w:spacing w:val="0"/>
                 <w:position w:val="0"/>
-                <w:shd w:fill="auto" w:val="clear"/>
               </w:rPr>
             </w:pPr>
             <w:r>
@@ -8028,7 +7971,6 @@
                 <w:color w:val="auto"/>
                 <w:spacing w:val="0"/>
                 <w:position w:val="0"/>
-                <w:shd w:fill="auto" w:val="clear"/>
               </w:rPr>
             </w:pPr>
             <w:r>
@@ -8102,7 +8044,6 @@
                 <w:color w:val="auto"/>
                 <w:spacing w:val="0"/>
                 <w:position w:val="0"/>
-                <w:shd w:fill="auto" w:val="clear"/>
               </w:rPr>
             </w:pPr>
             <w:r>
@@ -8144,7 +8085,6 @@
                 <w:color w:val="auto"/>
                 <w:spacing w:val="0"/>
                 <w:position w:val="0"/>
-                <w:shd w:fill="auto" w:val="clear"/>
               </w:rPr>
             </w:pPr>
             <w:r>
@@ -8250,7 +8190,6 @@
                 <w:color w:val="auto"/>
                 <w:spacing w:val="0"/>
                 <w:position w:val="0"/>
-                <w:shd w:fill="auto" w:val="clear"/>
               </w:rPr>
             </w:pPr>
             <w:r>
@@ -8293,7 +8232,6 @@
                 <w:color w:val="auto"/>
                 <w:spacing w:val="0"/>
                 <w:position w:val="0"/>
-                <w:shd w:fill="auto" w:val="clear"/>
               </w:rPr>
             </w:pPr>
             <w:r>
@@ -8336,7 +8274,6 @@
                 <w:color w:val="auto"/>
                 <w:spacing w:val="0"/>
                 <w:position w:val="0"/>
-                <w:shd w:fill="auto" w:val="clear"/>
               </w:rPr>
             </w:pPr>
             <w:r>
@@ -8378,7 +8315,6 @@
                 <w:color w:val="auto"/>
                 <w:spacing w:val="0"/>
                 <w:position w:val="0"/>
-                <w:shd w:fill="auto" w:val="clear"/>
               </w:rPr>
             </w:pPr>
             <w:r>
@@ -8420,7 +8356,6 @@
                 <w:color w:val="auto"/>
                 <w:spacing w:val="0"/>
                 <w:position w:val="0"/>
-                <w:shd w:fill="auto" w:val="clear"/>
               </w:rPr>
             </w:pPr>
             <w:r>
@@ -8462,7 +8397,6 @@
                 <w:color w:val="auto"/>
                 <w:spacing w:val="0"/>
                 <w:position w:val="0"/>
-                <w:shd w:fill="auto" w:val="clear"/>
               </w:rPr>
             </w:pPr>
             <w:r>
@@ -8504,7 +8438,6 @@
                 <w:color w:val="auto"/>
                 <w:spacing w:val="0"/>
                 <w:position w:val="0"/>
-                <w:shd w:fill="auto" w:val="clear"/>
               </w:rPr>
             </w:pPr>
             <w:r>
@@ -8552,7 +8485,6 @@
                 <w:color w:val="auto"/>
                 <w:spacing w:val="0"/>
                 <w:position w:val="0"/>
-                <w:shd w:fill="auto" w:val="clear"/>
               </w:rPr>
             </w:pPr>
             <w:r>
@@ -8626,7 +8558,6 @@
                 <w:color w:val="auto"/>
                 <w:spacing w:val="0"/>
                 <w:position w:val="0"/>
-                <w:shd w:fill="auto" w:val="clear"/>
               </w:rPr>
             </w:pPr>
             <w:r>
@@ -8668,7 +8599,6 @@
                 <w:color w:val="auto"/>
                 <w:spacing w:val="0"/>
                 <w:position w:val="0"/>
-                <w:shd w:fill="auto" w:val="clear"/>
               </w:rPr>
             </w:pPr>
             <w:r>
@@ -8710,7 +8640,6 @@
                 <w:color w:val="auto"/>
                 <w:spacing w:val="0"/>
                 <w:position w:val="0"/>
-                <w:shd w:fill="auto" w:val="clear"/>
               </w:rPr>
             </w:pPr>
             <w:r>
@@ -8817,7 +8746,6 @@
                 <w:color w:val="auto"/>
                 <w:spacing w:val="0"/>
                 <w:position w:val="0"/>
-                <w:shd w:fill="auto" w:val="clear"/>
               </w:rPr>
             </w:pPr>
             <w:r>
@@ -8860,7 +8788,6 @@
                 <w:color w:val="auto"/>
                 <w:spacing w:val="0"/>
                 <w:position w:val="0"/>
-                <w:shd w:fill="auto" w:val="clear"/>
               </w:rPr>
             </w:pPr>
             <w:r>
@@ -8902,7 +8829,6 @@
                 <w:color w:val="auto"/>
                 <w:spacing w:val="0"/>
                 <w:position w:val="0"/>
-                <w:shd w:fill="auto" w:val="clear"/>
               </w:rPr>
             </w:pPr>
             <w:r>
@@ -8944,7 +8870,6 @@
                 <w:color w:val="auto"/>
                 <w:spacing w:val="0"/>
                 <w:position w:val="0"/>
-                <w:shd w:fill="auto" w:val="clear"/>
               </w:rPr>
             </w:pPr>
             <w:r>
@@ -8986,7 +8911,6 @@
                 <w:color w:val="auto"/>
                 <w:spacing w:val="0"/>
                 <w:position w:val="0"/>
-                <w:shd w:fill="auto" w:val="clear"/>
               </w:rPr>
             </w:pPr>
             <w:r>
@@ -9028,7 +8952,6 @@
                 <w:color w:val="auto"/>
                 <w:spacing w:val="0"/>
                 <w:position w:val="0"/>
-                <w:shd w:fill="auto" w:val="clear"/>
               </w:rPr>
             </w:pPr>
             <w:r>
@@ -9076,7 +8999,6 @@
                 <w:color w:val="auto"/>
                 <w:spacing w:val="0"/>
                 <w:position w:val="0"/>
-                <w:shd w:fill="auto" w:val="clear"/>
               </w:rPr>
             </w:pPr>
             <w:r>
@@ -9150,7 +9072,6 @@
                 <w:color w:val="auto"/>
                 <w:spacing w:val="0"/>
                 <w:position w:val="0"/>
-                <w:shd w:fill="auto" w:val="clear"/>
               </w:rPr>
             </w:pPr>
             <w:r>
@@ -9192,7 +9113,6 @@
                 <w:color w:val="auto"/>
                 <w:spacing w:val="0"/>
                 <w:position w:val="0"/>
-                <w:shd w:fill="auto" w:val="clear"/>
               </w:rPr>
             </w:pPr>
             <w:r>
@@ -9234,7 +9154,6 @@
                 <w:color w:val="auto"/>
                 <w:spacing w:val="0"/>
                 <w:position w:val="0"/>
-                <w:shd w:fill="auto" w:val="clear"/>
               </w:rPr>
             </w:pPr>
             <w:r>
@@ -9276,7 +9195,6 @@
                 <w:color w:val="auto"/>
                 <w:spacing w:val="0"/>
                 <w:position w:val="0"/>
-                <w:shd w:fill="auto" w:val="clear"/>
               </w:rPr>
             </w:pPr>
             <w:r>
@@ -9384,7 +9302,6 @@
                 <w:color w:val="auto"/>
                 <w:spacing w:val="0"/>
                 <w:position w:val="0"/>
-                <w:shd w:fill="auto" w:val="clear"/>
               </w:rPr>
             </w:pPr>
             <w:r>
@@ -9426,7 +9343,6 @@
                 <w:color w:val="auto"/>
                 <w:spacing w:val="0"/>
                 <w:position w:val="0"/>
-                <w:shd w:fill="auto" w:val="clear"/>
               </w:rPr>
             </w:pPr>
             <w:r>
@@ -9468,7 +9384,6 @@
                 <w:color w:val="auto"/>
                 <w:spacing w:val="0"/>
                 <w:position w:val="0"/>
-                <w:shd w:fill="auto" w:val="clear"/>
               </w:rPr>
             </w:pPr>
             <w:r>
@@ -9510,7 +9425,6 @@
                 <w:color w:val="auto"/>
                 <w:spacing w:val="0"/>
                 <w:position w:val="0"/>
-                <w:shd w:fill="auto" w:val="clear"/>
               </w:rPr>
             </w:pPr>
             <w:r>
@@ -9552,7 +9466,6 @@
                 <w:color w:val="auto"/>
                 <w:spacing w:val="0"/>
                 <w:position w:val="0"/>
-                <w:shd w:fill="auto" w:val="clear"/>
               </w:rPr>
             </w:pPr>
             <w:r>
@@ -9600,7 +9513,6 @@
                 <w:color w:val="auto"/>
                 <w:spacing w:val="0"/>
                 <w:position w:val="0"/>
-                <w:shd w:fill="auto" w:val="clear"/>
               </w:rPr>
             </w:pPr>
             <w:r>
@@ -9674,7 +9586,6 @@
                 <w:color w:val="auto"/>
                 <w:spacing w:val="0"/>
                 <w:position w:val="0"/>
-                <w:shd w:fill="auto" w:val="clear"/>
               </w:rPr>
             </w:pPr>
             <w:r>
@@ -9716,7 +9627,6 @@
                 <w:color w:val="auto"/>
                 <w:spacing w:val="0"/>
                 <w:position w:val="0"/>
-                <w:shd w:fill="auto" w:val="clear"/>
               </w:rPr>
             </w:pPr>
             <w:r>
@@ -9758,7 +9668,6 @@
                 <w:color w:val="auto"/>
                 <w:spacing w:val="0"/>
                 <w:position w:val="0"/>
-                <w:shd w:fill="auto" w:val="clear"/>
               </w:rPr>
             </w:pPr>
             <w:r>
@@ -9800,7 +9709,6 @@
                 <w:color w:val="auto"/>
                 <w:spacing w:val="0"/>
                 <w:position w:val="0"/>
-                <w:shd w:fill="auto" w:val="clear"/>
               </w:rPr>
             </w:pPr>
             <w:r>
@@ -10004,7 +9912,6 @@
                 <w:color w:val="auto"/>
                 <w:spacing w:val="0"/>
                 <w:position w:val="0"/>
-                <w:shd w:fill="auto" w:val="clear"/>
               </w:rPr>
             </w:pPr>
             <w:r>
@@ -10046,7 +9953,6 @@
                 <w:color w:val="auto"/>
                 <w:spacing w:val="0"/>
                 <w:position w:val="0"/>
-                <w:shd w:fill="auto" w:val="clear"/>
               </w:rPr>
             </w:pPr>
             <w:r>
@@ -10094,7 +10000,6 @@
                 <w:color w:val="auto"/>
                 <w:spacing w:val="0"/>
                 <w:position w:val="0"/>
-                <w:shd w:fill="auto" w:val="clear"/>
               </w:rPr>
             </w:pPr>
             <w:r>
@@ -10168,7 +10073,6 @@
                 <w:color w:val="auto"/>
                 <w:spacing w:val="0"/>
                 <w:position w:val="0"/>
-                <w:shd w:fill="auto" w:val="clear"/>
               </w:rPr>
             </w:pPr>
             <w:r>
@@ -10210,7 +10114,6 @@
                 <w:color w:val="auto"/>
                 <w:spacing w:val="0"/>
                 <w:position w:val="0"/>
-                <w:shd w:fill="auto" w:val="clear"/>
               </w:rPr>
             </w:pPr>
             <w:r>
@@ -10252,7 +10155,6 @@
                 <w:color w:val="auto"/>
                 <w:spacing w:val="0"/>
                 <w:position w:val="0"/>
-                <w:shd w:fill="auto" w:val="clear"/>
               </w:rPr>
             </w:pPr>
             <w:r>
@@ -10294,7 +10196,6 @@
                 <w:color w:val="auto"/>
                 <w:spacing w:val="0"/>
                 <w:position w:val="0"/>
-                <w:shd w:fill="auto" w:val="clear"/>
               </w:rPr>
             </w:pPr>
             <w:r>
@@ -10498,7 +10399,6 @@
                 <w:color w:val="auto"/>
                 <w:spacing w:val="0"/>
                 <w:position w:val="0"/>
-                <w:shd w:fill="auto" w:val="clear"/>
               </w:rPr>
             </w:pPr>
             <w:r>
@@ -10540,7 +10440,6 @@
                 <w:color w:val="auto"/>
                 <w:spacing w:val="0"/>
                 <w:position w:val="0"/>
-                <w:shd w:fill="auto" w:val="clear"/>
               </w:rPr>
             </w:pPr>
             <w:r>
@@ -10588,7 +10487,6 @@
                 <w:color w:val="auto"/>
                 <w:spacing w:val="0"/>
                 <w:position w:val="0"/>
-                <w:shd w:fill="auto" w:val="clear"/>
               </w:rPr>
             </w:pPr>
             <w:r>
@@ -11022,7 +10920,6 @@
                 <w:color w:val="auto"/>
                 <w:spacing w:val="0"/>
                 <w:position w:val="0"/>
-                <w:shd w:fill="auto" w:val="clear"/>
               </w:rPr>
             </w:pPr>
             <w:r>
@@ -11456,7 +11353,6 @@
                 <w:color w:val="auto"/>
                 <w:spacing w:val="0"/>
                 <w:position w:val="0"/>
-                <w:shd w:fill="auto" w:val="clear"/>
               </w:rPr>
             </w:pPr>
             <w:r>
@@ -11918,7 +11814,6 @@
                 <w:color w:val="auto"/>
                 <w:spacing w:val="0"/>
                 <w:position w:val="0"/>
-                <w:shd w:fill="auto" w:val="clear"/>
               </w:rPr>
             </w:pPr>
             <w:r>
@@ -12380,7 +12275,6 @@
                 <w:color w:val="auto"/>
                 <w:spacing w:val="0"/>
                 <w:position w:val="0"/>
-                <w:shd w:fill="auto" w:val="clear"/>
               </w:rPr>
             </w:pPr>
             <w:r>

</xml_diff>